<commit_message>
vault backup: 2022-11-09 00:01:44
</commit_message>
<xml_diff>
--- a/Mechanical Engineering Laboratory/應力波實驗與材料性質的量測結報.docx
+++ b/Mechanical Engineering Laboratory/應力波實驗與材料性質的量測結報.docx
@@ -255,7 +255,6 @@
     <w:p>
       <w:pPr>
         <w:rPr>
-          <w:rFonts w:hint="eastAsia"/>
           <w:sz w:val="32"/>
           <w:szCs w:val="32"/>
         </w:rPr>
@@ -324,7 +323,6 @@
           <w:p>
             <w:pPr>
               <w:rPr>
-                <w:rFonts w:hint="eastAsia"/>
                 <w:szCs w:val="24"/>
               </w:rPr>
             </w:pPr>
@@ -344,7 +342,6 @@
           <w:p>
             <w:pPr>
               <w:rPr>
-                <w:rFonts w:hint="eastAsia"/>
                 <w:szCs w:val="24"/>
               </w:rPr>
             </w:pPr>
@@ -364,7 +361,6 @@
           <w:p>
             <w:pPr>
               <w:rPr>
-                <w:rFonts w:hint="eastAsia"/>
                 <w:szCs w:val="24"/>
               </w:rPr>
             </w:pPr>
@@ -384,7 +380,6 @@
           <w:p>
             <w:pPr>
               <w:rPr>
-                <w:rFonts w:hint="eastAsia"/>
                 <w:szCs w:val="24"/>
               </w:rPr>
             </w:pPr>
@@ -437,17 +432,7 @@
                       <w:rFonts w:ascii="Cambria Math" w:hAnsi="Cambria Math"/>
                       <w:szCs w:val="24"/>
                     </w:rPr>
-                    <m:t>(</m:t>
-                  </m:r>
-                  <m:r>
-                    <m:rPr>
-                      <m:nor/>
-                    </m:rPr>
-                    <w:rPr>
-                      <w:rFonts w:ascii="Cambria Math" w:hAnsi="Cambria Math"/>
-                      <w:szCs w:val="24"/>
-                    </w:rPr>
-                    <m:t>g</m:t>
+                    <m:t>(g</m:t>
                   </m:r>
                   <m:r>
                     <m:rPr>
@@ -505,7 +490,6 @@
             <w:pPr>
               <w:jc w:val="right"/>
               <w:rPr>
-                <w:rFonts w:hint="eastAsia"/>
                 <w:szCs w:val="24"/>
               </w:rPr>
             </w:pPr>
@@ -532,7 +516,6 @@
             <w:pPr>
               <w:jc w:val="right"/>
               <w:rPr>
-                <w:rFonts w:hint="eastAsia"/>
                 <w:szCs w:val="24"/>
               </w:rPr>
             </w:pPr>
@@ -559,7 +542,6 @@
             <w:pPr>
               <w:jc w:val="right"/>
               <w:rPr>
-                <w:rFonts w:hint="eastAsia"/>
                 <w:szCs w:val="24"/>
               </w:rPr>
             </w:pPr>
@@ -633,7 +615,6 @@
             <w:pPr>
               <w:jc w:val="right"/>
               <w:rPr>
-                <w:rFonts w:hint="eastAsia"/>
                 <w:szCs w:val="24"/>
               </w:rPr>
             </w:pPr>
@@ -659,9 +640,6 @@
           <w:p>
             <w:pPr>
               <w:jc w:val="right"/>
-              <w:rPr>
-                <w:rFonts w:hint="eastAsia"/>
-              </w:rPr>
             </w:pPr>
             <w:r>
               <w:rPr>
@@ -682,7 +660,6 @@
             <w:pPr>
               <w:jc w:val="right"/>
               <w:rPr>
-                <w:rFonts w:hint="eastAsia"/>
                 <w:szCs w:val="24"/>
               </w:rPr>
             </w:pPr>
@@ -714,7 +691,6 @@
           <w:p>
             <w:pPr>
               <w:rPr>
-                <w:rFonts w:hint="eastAsia"/>
                 <w:szCs w:val="24"/>
               </w:rPr>
             </w:pPr>
@@ -819,7 +795,6 @@
             <w:pPr>
               <w:jc w:val="right"/>
               <w:rPr>
-                <w:rFonts w:hint="eastAsia"/>
                 <w:szCs w:val="24"/>
               </w:rPr>
             </w:pPr>
@@ -846,7 +821,6 @@
             <w:pPr>
               <w:jc w:val="right"/>
               <w:rPr>
-                <w:rFonts w:hint="eastAsia"/>
                 <w:szCs w:val="24"/>
               </w:rPr>
             </w:pPr>
@@ -878,7 +852,6 @@
           <w:p>
             <w:pPr>
               <w:rPr>
-                <w:rFonts w:hint="eastAsia"/>
                 <w:szCs w:val="24"/>
               </w:rPr>
             </w:pPr>
@@ -891,7 +864,6 @@
           <w:p>
             <w:pPr>
               <w:rPr>
-                <w:rFonts w:hint="eastAsia"/>
                 <w:szCs w:val="24"/>
               </w:rPr>
             </w:pPr>
@@ -959,7 +931,6 @@
             <w:pPr>
               <w:jc w:val="right"/>
               <w:rPr>
-                <w:rFonts w:hint="eastAsia"/>
                 <w:szCs w:val="24"/>
               </w:rPr>
             </w:pPr>
@@ -986,7 +957,6 @@
             <w:pPr>
               <w:jc w:val="right"/>
               <w:rPr>
-                <w:rFonts w:hint="eastAsia"/>
                 <w:szCs w:val="24"/>
               </w:rPr>
             </w:pPr>
@@ -1013,7 +983,6 @@
             <w:pPr>
               <w:jc w:val="right"/>
               <w:rPr>
-                <w:rFonts w:hint="eastAsia"/>
                 <w:szCs w:val="24"/>
               </w:rPr>
             </w:pPr>
@@ -1045,7 +1014,6 @@
           <w:p>
             <w:pPr>
               <w:rPr>
-                <w:rFonts w:hint="eastAsia"/>
                 <w:szCs w:val="24"/>
               </w:rPr>
             </w:pPr>
@@ -1162,7 +1130,6 @@
             <w:pPr>
               <w:jc w:val="right"/>
               <w:rPr>
-                <w:rFonts w:hint="eastAsia"/>
                 <w:szCs w:val="24"/>
               </w:rPr>
             </w:pPr>
@@ -1189,7 +1156,6 @@
             <w:pPr>
               <w:jc w:val="right"/>
               <w:rPr>
-                <w:rFonts w:hint="eastAsia"/>
                 <w:szCs w:val="24"/>
               </w:rPr>
             </w:pPr>
@@ -1216,7 +1182,6 @@
             <w:pPr>
               <w:jc w:val="right"/>
               <w:rPr>
-                <w:rFonts w:hint="eastAsia"/>
                 <w:szCs w:val="24"/>
               </w:rPr>
             </w:pPr>
@@ -1248,7 +1213,6 @@
           <w:p>
             <w:pPr>
               <w:rPr>
-                <w:rFonts w:hint="eastAsia"/>
                 <w:szCs w:val="24"/>
               </w:rPr>
             </w:pPr>
@@ -1334,7 +1298,6 @@
             <w:pPr>
               <w:jc w:val="right"/>
               <w:rPr>
-                <w:rFonts w:hint="eastAsia"/>
                 <w:szCs w:val="24"/>
               </w:rPr>
             </w:pPr>
@@ -1361,7 +1324,6 @@
             <w:pPr>
               <w:jc w:val="right"/>
               <w:rPr>
-                <w:rFonts w:hint="eastAsia"/>
                 <w:szCs w:val="24"/>
               </w:rPr>
             </w:pPr>
@@ -1388,7 +1350,6 @@
             <w:pPr>
               <w:jc w:val="right"/>
               <w:rPr>
-                <w:rFonts w:hint="eastAsia"/>
                 <w:szCs w:val="24"/>
               </w:rPr>
             </w:pPr>
@@ -1420,7 +1381,6 @@
           <w:p>
             <w:pPr>
               <w:rPr>
-                <w:rFonts w:hint="eastAsia"/>
                 <w:szCs w:val="24"/>
               </w:rPr>
             </w:pPr>
@@ -1433,7 +1393,6 @@
           <w:p>
             <w:pPr>
               <w:rPr>
-                <w:rFonts w:hint="eastAsia"/>
                 <w:szCs w:val="24"/>
               </w:rPr>
             </w:pPr>
@@ -1501,7 +1460,6 @@
             <w:pPr>
               <w:jc w:val="right"/>
               <w:rPr>
-                <w:rFonts w:hint="eastAsia"/>
                 <w:szCs w:val="24"/>
               </w:rPr>
             </w:pPr>
@@ -1528,7 +1486,6 @@
             <w:pPr>
               <w:jc w:val="right"/>
               <w:rPr>
-                <w:rFonts w:hint="eastAsia"/>
                 <w:szCs w:val="24"/>
               </w:rPr>
             </w:pPr>
@@ -1555,7 +1512,6 @@
             <w:pPr>
               <w:jc w:val="right"/>
               <w:rPr>
-                <w:rFonts w:hint="eastAsia"/>
                 <w:szCs w:val="24"/>
               </w:rPr>
             </w:pPr>
@@ -1587,7 +1543,6 @@
           <w:p>
             <w:pPr>
               <w:rPr>
-                <w:rFonts w:hint="eastAsia"/>
                 <w:szCs w:val="24"/>
               </w:rPr>
             </w:pPr>
@@ -1600,7 +1555,6 @@
           <w:p>
             <w:pPr>
               <w:rPr>
-                <w:rFonts w:hint="eastAsia"/>
                 <w:szCs w:val="24"/>
               </w:rPr>
             </w:pPr>
@@ -1705,7 +1659,6 @@
             <w:pPr>
               <w:jc w:val="right"/>
               <w:rPr>
-                <w:rFonts w:hint="eastAsia"/>
                 <w:szCs w:val="24"/>
               </w:rPr>
             </w:pPr>
@@ -1732,7 +1685,6 @@
             <w:pPr>
               <w:jc w:val="right"/>
               <w:rPr>
-                <w:rFonts w:hint="eastAsia"/>
                 <w:szCs w:val="24"/>
               </w:rPr>
             </w:pPr>
@@ -1759,7 +1711,6 @@
             <w:pPr>
               <w:jc w:val="right"/>
               <w:rPr>
-                <w:rFonts w:hint="eastAsia"/>
                 <w:szCs w:val="24"/>
               </w:rPr>
             </w:pPr>
@@ -1788,7 +1739,6 @@
           <w:p>
             <w:pPr>
               <w:rPr>
-                <w:rFonts w:hint="eastAsia"/>
                 <w:szCs w:val="24"/>
               </w:rPr>
             </w:pPr>
@@ -1855,7 +1805,6 @@
             <w:pPr>
               <w:jc w:val="right"/>
               <w:rPr>
-                <w:rFonts w:hint="eastAsia"/>
                 <w:szCs w:val="24"/>
               </w:rPr>
             </w:pPr>
@@ -1882,7 +1831,6 @@
             <w:pPr>
               <w:jc w:val="right"/>
               <w:rPr>
-                <w:rFonts w:hint="eastAsia"/>
                 <w:szCs w:val="24"/>
               </w:rPr>
             </w:pPr>
@@ -1909,7 +1857,6 @@
             <w:pPr>
               <w:jc w:val="right"/>
               <w:rPr>
-                <w:rFonts w:hint="eastAsia"/>
                 <w:szCs w:val="24"/>
               </w:rPr>
             </w:pPr>
@@ -1938,7 +1885,6 @@
           <w:p>
             <w:pPr>
               <w:rPr>
-                <w:rFonts w:hint="eastAsia"/>
                 <w:szCs w:val="24"/>
               </w:rPr>
             </w:pPr>
@@ -1951,7 +1897,6 @@
           <w:p>
             <w:pPr>
               <w:rPr>
-                <w:rFonts w:hint="eastAsia"/>
                 <w:szCs w:val="24"/>
               </w:rPr>
             </w:pPr>
@@ -1979,7 +1924,6 @@
             <w:pPr>
               <w:jc w:val="right"/>
               <w:rPr>
-                <w:rFonts w:hint="eastAsia"/>
                 <w:szCs w:val="24"/>
               </w:rPr>
             </w:pPr>
@@ -2006,7 +1950,6 @@
             <w:pPr>
               <w:jc w:val="right"/>
               <w:rPr>
-                <w:rFonts w:hint="eastAsia"/>
                 <w:szCs w:val="24"/>
               </w:rPr>
             </w:pPr>
@@ -2033,7 +1976,6 @@
             <w:pPr>
               <w:jc w:val="right"/>
               <w:rPr>
-                <w:rFonts w:hint="eastAsia"/>
                 <w:szCs w:val="24"/>
               </w:rPr>
             </w:pPr>
@@ -2062,7 +2004,6 @@
           <w:p>
             <w:pPr>
               <w:rPr>
-                <w:rFonts w:hint="eastAsia"/>
                 <w:szCs w:val="24"/>
               </w:rPr>
             </w:pPr>
@@ -2075,7 +2016,6 @@
           <w:p>
             <w:pPr>
               <w:rPr>
-                <w:rFonts w:hint="eastAsia"/>
                 <w:szCs w:val="24"/>
               </w:rPr>
             </w:pPr>
@@ -2123,7 +2063,6 @@
             <w:pPr>
               <w:jc w:val="right"/>
               <w:rPr>
-                <w:rFonts w:hint="eastAsia"/>
                 <w:szCs w:val="24"/>
               </w:rPr>
             </w:pPr>
@@ -2150,7 +2089,6 @@
             <w:pPr>
               <w:jc w:val="right"/>
               <w:rPr>
-                <w:rFonts w:hint="eastAsia"/>
                 <w:szCs w:val="24"/>
               </w:rPr>
             </w:pPr>
@@ -2177,7 +2115,6 @@
             <w:pPr>
               <w:jc w:val="right"/>
               <w:rPr>
-                <w:rFonts w:hint="eastAsia"/>
                 <w:szCs w:val="24"/>
               </w:rPr>
             </w:pPr>
@@ -2303,7 +2240,6 @@
           <w:p>
             <w:pPr>
               <w:rPr>
-                <w:rFonts w:hint="eastAsia"/>
                 <w:szCs w:val="24"/>
               </w:rPr>
             </w:pPr>
@@ -2323,7 +2259,6 @@
           <w:p>
             <w:pPr>
               <w:rPr>
-                <w:rFonts w:hint="eastAsia"/>
                 <w:szCs w:val="24"/>
               </w:rPr>
             </w:pPr>
@@ -2356,7 +2291,6 @@
           <w:p>
             <w:pPr>
               <w:rPr>
-                <w:rFonts w:hint="eastAsia"/>
                 <w:szCs w:val="24"/>
               </w:rPr>
             </w:pPr>
@@ -2425,7 +2359,6 @@
             <w:pPr>
               <w:jc w:val="right"/>
               <w:rPr>
-                <w:rFonts w:hint="eastAsia"/>
                 <w:szCs w:val="24"/>
               </w:rPr>
             </w:pPr>
@@ -2452,7 +2385,6 @@
             <w:pPr>
               <w:jc w:val="right"/>
               <w:rPr>
-                <w:rFonts w:hint="eastAsia"/>
                 <w:szCs w:val="24"/>
               </w:rPr>
             </w:pPr>
@@ -2480,7 +2412,6 @@
           <w:p>
             <w:pPr>
               <w:rPr>
-                <w:rFonts w:hint="eastAsia"/>
                 <w:szCs w:val="24"/>
               </w:rPr>
             </w:pPr>
@@ -2515,7 +2446,6 @@
             <w:pPr>
               <w:jc w:val="right"/>
               <w:rPr>
-                <w:rFonts w:hint="eastAsia"/>
                 <w:szCs w:val="24"/>
               </w:rPr>
             </w:pPr>
@@ -2542,7 +2472,6 @@
             <w:pPr>
               <w:jc w:val="right"/>
               <w:rPr>
-                <w:rFonts w:hint="eastAsia"/>
                 <w:szCs w:val="24"/>
               </w:rPr>
             </w:pPr>
@@ -2582,7 +2511,6 @@
           <w:p>
             <w:pPr>
               <w:rPr>
-                <w:rFonts w:hint="eastAsia"/>
                 <w:szCs w:val="24"/>
               </w:rPr>
             </w:pPr>
@@ -2617,7 +2545,6 @@
             <w:pPr>
               <w:jc w:val="right"/>
               <w:rPr>
-                <w:rFonts w:hint="eastAsia"/>
                 <w:szCs w:val="24"/>
               </w:rPr>
             </w:pPr>
@@ -2644,7 +2571,6 @@
             <w:pPr>
               <w:jc w:val="right"/>
               <w:rPr>
-                <w:rFonts w:hint="eastAsia"/>
                 <w:szCs w:val="24"/>
               </w:rPr>
             </w:pPr>
@@ -2672,7 +2598,6 @@
           <w:p>
             <w:pPr>
               <w:rPr>
-                <w:rFonts w:hint="eastAsia"/>
                 <w:szCs w:val="24"/>
               </w:rPr>
             </w:pPr>
@@ -2707,7 +2632,6 @@
             <w:pPr>
               <w:jc w:val="right"/>
               <w:rPr>
-                <w:rFonts w:hint="eastAsia"/>
                 <w:szCs w:val="24"/>
               </w:rPr>
             </w:pPr>
@@ -2734,7 +2658,6 @@
             <w:pPr>
               <w:jc w:val="right"/>
               <w:rPr>
-                <w:rFonts w:hint="eastAsia"/>
                 <w:szCs w:val="24"/>
               </w:rPr>
             </w:pPr>
@@ -2762,7 +2685,6 @@
           <w:p>
             <w:pPr>
               <w:rPr>
-                <w:rFonts w:hint="eastAsia"/>
                 <w:szCs w:val="24"/>
               </w:rPr>
             </w:pPr>
@@ -2797,7 +2719,6 @@
             <w:pPr>
               <w:jc w:val="right"/>
               <w:rPr>
-                <w:rFonts w:hint="eastAsia"/>
                 <w:szCs w:val="24"/>
               </w:rPr>
             </w:pPr>
@@ -2824,7 +2745,6 @@
             <w:pPr>
               <w:jc w:val="right"/>
               <w:rPr>
-                <w:rFonts w:hint="eastAsia"/>
                 <w:szCs w:val="24"/>
               </w:rPr>
             </w:pPr>
@@ -2902,7 +2822,7 @@
                     </pic:cNvPicPr>
                   </pic:nvPicPr>
                   <pic:blipFill>
-                    <a:blip r:embed="rId4">
+                    <a:blip r:embed="rId6">
                       <a:extLst>
                         <a:ext uri="{28A0092B-C50C-407E-A947-70E740481C1C}">
                           <a14:useLocalDpi xmlns:a14="http://schemas.microsoft.com/office/drawing/2010/main" val="0"/>
@@ -3116,9 +3036,9 @@
         <w:tblLook w:val="04A0" w:firstRow="1" w:lastRow="0" w:firstColumn="1" w:lastColumn="0" w:noHBand="0" w:noVBand="1"/>
       </w:tblPr>
       <w:tblGrid>
-        <w:gridCol w:w="1371"/>
+        <w:gridCol w:w="1372"/>
         <w:gridCol w:w="1366"/>
-        <w:gridCol w:w="1468"/>
+        <w:gridCol w:w="1467"/>
         <w:gridCol w:w="1358"/>
         <w:gridCol w:w="1375"/>
         <w:gridCol w:w="1358"/>
@@ -3252,7 +3172,6 @@
           <w:p>
             <w:pPr>
               <w:rPr>
-                <w:rFonts w:hint="eastAsia"/>
                 <w:szCs w:val="24"/>
               </w:rPr>
             </w:pPr>
@@ -3341,7 +3260,6 @@
           <w:p>
             <w:pPr>
               <w:rPr>
-                <w:rFonts w:hint="eastAsia"/>
                 <w:szCs w:val="24"/>
               </w:rPr>
             </w:pPr>
@@ -3385,7 +3303,6 @@
           <w:p>
             <w:pPr>
               <w:rPr>
-                <w:rFonts w:hint="eastAsia"/>
                 <w:szCs w:val="24"/>
               </w:rPr>
             </w:pPr>
@@ -3485,7 +3402,6 @@
           <w:p>
             <w:pPr>
               <w:rPr>
-                <w:rFonts w:hint="eastAsia"/>
                 <w:szCs w:val="24"/>
               </w:rPr>
             </w:pPr>
@@ -3511,7 +3427,6 @@
           <w:p>
             <w:pPr>
               <w:rPr>
-                <w:rFonts w:hint="eastAsia"/>
                 <w:szCs w:val="24"/>
               </w:rPr>
             </w:pPr>
@@ -3580,7 +3495,6 @@
           <w:p>
             <w:pPr>
               <w:rPr>
-                <w:rFonts w:hint="eastAsia"/>
                 <w:szCs w:val="24"/>
               </w:rPr>
             </w:pPr>
@@ -3608,7 +3522,6 @@
           <w:p>
             <w:pPr>
               <w:rPr>
-                <w:rFonts w:hint="eastAsia"/>
                 <w:szCs w:val="24"/>
               </w:rPr>
             </w:pPr>
@@ -3697,7 +3610,6 @@
           <w:p>
             <w:pPr>
               <w:rPr>
-                <w:rFonts w:hint="eastAsia"/>
                 <w:szCs w:val="24"/>
               </w:rPr>
             </w:pPr>
@@ -3741,7 +3653,6 @@
           <w:p>
             <w:pPr>
               <w:rPr>
-                <w:rFonts w:hint="eastAsia"/>
                 <w:szCs w:val="24"/>
               </w:rPr>
             </w:pPr>
@@ -3841,7 +3752,6 @@
           <w:p>
             <w:pPr>
               <w:rPr>
-                <w:rFonts w:hint="eastAsia"/>
                 <w:szCs w:val="24"/>
               </w:rPr>
             </w:pPr>
@@ -3867,7 +3777,6 @@
           <w:p>
             <w:pPr>
               <w:rPr>
-                <w:rFonts w:hint="eastAsia"/>
                 <w:szCs w:val="24"/>
               </w:rPr>
             </w:pPr>
@@ -3936,7 +3845,6 @@
           <w:p>
             <w:pPr>
               <w:rPr>
-                <w:rFonts w:hint="eastAsia"/>
                 <w:szCs w:val="24"/>
               </w:rPr>
             </w:pPr>
@@ -3964,7 +3872,6 @@
           <w:p>
             <w:pPr>
               <w:rPr>
-                <w:rFonts w:hint="eastAsia"/>
                 <w:szCs w:val="24"/>
               </w:rPr>
             </w:pPr>
@@ -4053,7 +3960,6 @@
           <w:p>
             <w:pPr>
               <w:rPr>
-                <w:rFonts w:hint="eastAsia"/>
                 <w:szCs w:val="24"/>
               </w:rPr>
             </w:pPr>
@@ -4097,7 +4003,6 @@
           <w:p>
             <w:pPr>
               <w:rPr>
-                <w:rFonts w:hint="eastAsia"/>
                 <w:szCs w:val="24"/>
               </w:rPr>
             </w:pPr>
@@ -4197,7 +4102,6 @@
           <w:p>
             <w:pPr>
               <w:rPr>
-                <w:rFonts w:hint="eastAsia"/>
                 <w:szCs w:val="24"/>
               </w:rPr>
             </w:pPr>
@@ -4223,7 +4127,6 @@
           <w:p>
             <w:pPr>
               <w:rPr>
-                <w:rFonts w:hint="eastAsia"/>
                 <w:szCs w:val="24"/>
               </w:rPr>
             </w:pPr>
@@ -4292,7 +4195,6 @@
           <w:p>
             <w:pPr>
               <w:rPr>
-                <w:rFonts w:hint="eastAsia"/>
                 <w:szCs w:val="24"/>
               </w:rPr>
             </w:pPr>
@@ -4316,7 +4218,6 @@
     <w:p>
       <w:pPr>
         <w:rPr>
-          <w:rFonts w:hint="eastAsia"/>
           <w:szCs w:val="24"/>
         </w:rPr>
       </w:pPr>
@@ -4397,7 +4298,6 @@
     <w:p>
       <w:pPr>
         <w:rPr>
-          <w:rFonts w:hint="eastAsia"/>
           <w:szCs w:val="24"/>
         </w:rPr>
       </w:pPr>
@@ -4502,14 +4402,7 @@
           <w:rFonts w:hint="eastAsia"/>
           <w:szCs w:val="24"/>
         </w:rPr>
-        <w:t>波長不可以大於試片厚度，</w:t>
-      </w:r>
-      <w:r>
-        <w:rPr>
-          <w:rFonts w:hint="eastAsia"/>
-          <w:szCs w:val="24"/>
-        </w:rPr>
-        <w:t>否則很難量化材料的厚度。</w:t>
+        <w:t>波長不可以大於試片厚度，否則很難量化材料的厚度。</w:t>
       </w:r>
       <w:r>
         <w:rPr>
@@ -4529,7 +4422,6 @@
     <w:p>
       <w:pPr>
         <w:rPr>
-          <w:rFonts w:hint="eastAsia"/>
           <w:szCs w:val="24"/>
         </w:rPr>
       </w:pPr>
@@ -4558,7 +4450,6 @@
     <w:p>
       <w:pPr>
         <w:rPr>
-          <w:rFonts w:hint="eastAsia"/>
           <w:szCs w:val="24"/>
         </w:rPr>
       </w:pPr>
@@ -4573,7 +4464,6 @@
     <w:p>
       <w:pPr>
         <w:rPr>
-          <w:rFonts w:hint="eastAsia"/>
           <w:szCs w:val="24"/>
         </w:rPr>
       </w:pPr>
@@ -4629,7 +4519,6 @@
     <w:p>
       <w:pPr>
         <w:rPr>
-          <w:rFonts w:hint="eastAsia"/>
           <w:iCs/>
           <w:szCs w:val="24"/>
         </w:rPr>
@@ -4692,7 +4581,6 @@
     <w:p>
       <w:pPr>
         <w:rPr>
-          <w:rFonts w:hint="eastAsia"/>
           <w:szCs w:val="24"/>
         </w:rPr>
       </w:pPr>
@@ -4748,7 +4636,6 @@
     <w:p>
       <w:pPr>
         <w:rPr>
-          <w:rFonts w:hint="eastAsia"/>
           <w:szCs w:val="24"/>
         </w:rPr>
       </w:pPr>
@@ -4814,7 +4701,6 @@
     <w:p>
       <w:pPr>
         <w:rPr>
-          <w:rFonts w:hint="eastAsia"/>
           <w:szCs w:val="24"/>
         </w:rPr>
       </w:pPr>
@@ -4831,6 +4717,394 @@
           <w:szCs w:val="24"/>
         </w:rPr>
         <w:t>角度的複合纖維材料較多，並且橫波的等向性較好。</w:t>
+      </w:r>
+    </w:p>
+    <w:p>
+      <w:pPr>
+        <w:widowControl/>
+        <w:rPr>
+          <w:szCs w:val="24"/>
+        </w:rPr>
+      </w:pPr>
+      <w:r>
+        <w:rPr>
+          <w:szCs w:val="24"/>
+        </w:rPr>
+        <w:br w:type="page"/>
+      </w:r>
+    </w:p>
+    <w:p>
+      <w:pPr>
+        <w:rPr>
+          <w:szCs w:val="24"/>
+        </w:rPr>
+      </w:pPr>
+    </w:p>
+    <w:p>
+      <w:pPr>
+        <w:rPr>
+          <w:sz w:val="32"/>
+          <w:szCs w:val="32"/>
+        </w:rPr>
+      </w:pPr>
+      <w:r>
+        <w:rPr>
+          <w:rFonts w:hint="eastAsia"/>
+          <w:sz w:val="32"/>
+          <w:szCs w:val="32"/>
+        </w:rPr>
+        <w:t>4</w:t>
+      </w:r>
+      <w:r>
+        <w:rPr>
+          <w:sz w:val="32"/>
+          <w:szCs w:val="32"/>
+        </w:rPr>
+        <w:t xml:space="preserve">.3. </w:t>
+      </w:r>
+      <w:r>
+        <w:rPr>
+          <w:rFonts w:hint="eastAsia"/>
+          <w:sz w:val="32"/>
+          <w:szCs w:val="32"/>
+        </w:rPr>
+        <w:t>其他</w:t>
+      </w:r>
+    </w:p>
+    <w:p>
+      <w:pPr>
+        <w:rPr>
+          <w:szCs w:val="24"/>
+        </w:rPr>
+      </w:pPr>
+      <w:r>
+        <w:rPr>
+          <w:rFonts w:hint="eastAsia"/>
+          <w:szCs w:val="24"/>
+        </w:rPr>
+        <w:t>1</w:t>
+      </w:r>
+      <w:r>
+        <w:rPr>
+          <w:szCs w:val="24"/>
+        </w:rPr>
+        <w:t xml:space="preserve">. </w:t>
+      </w:r>
+      <w:r>
+        <w:rPr>
+          <w:rFonts w:hint="eastAsia"/>
+          <w:szCs w:val="24"/>
+        </w:rPr>
+        <w:t>在複材試片與橫波探頭之間設置一個壓克力平板，作為超音波傳遞的延遲裝置，有什麼功用？</w:t>
+      </w:r>
+    </w:p>
+    <w:p>
+      <w:pPr>
+        <w:rPr>
+          <w:szCs w:val="24"/>
+        </w:rPr>
+      </w:pPr>
+    </w:p>
+    <w:p>
+      <w:pPr>
+        <w:rPr>
+          <w:szCs w:val="24"/>
+        </w:rPr>
+      </w:pPr>
+      <w:r>
+        <w:rPr>
+          <w:rFonts w:hint="eastAsia"/>
+          <w:szCs w:val="24"/>
+        </w:rPr>
+        <w:t>這片壓克力板可以將超音波與待測物表面的起始回波</w:t>
+      </w:r>
+      <w:r>
+        <w:rPr>
+          <w:rFonts w:hint="eastAsia"/>
+          <w:szCs w:val="24"/>
+        </w:rPr>
+        <w:t>分開。若沒有這塊壓克力板，超音波與待測物表面的起始回波會重疊，讓我們無法觀察波型。</w:t>
+      </w:r>
+    </w:p>
+    <w:p>
+      <w:pPr>
+        <w:rPr>
+          <w:szCs w:val="24"/>
+        </w:rPr>
+      </w:pPr>
+    </w:p>
+    <w:p>
+      <w:pPr>
+        <w:rPr>
+          <w:rFonts w:hint="eastAsia"/>
+          <w:szCs w:val="24"/>
+        </w:rPr>
+      </w:pPr>
+      <w:r>
+        <w:rPr>
+          <w:rFonts w:hint="eastAsia"/>
+          <w:szCs w:val="24"/>
+        </w:rPr>
+        <w:t>另外，壓克力板的表面粗糙度與平面度非常好，可以提供一個等向性材料與正交性材料的接合界面。我們只需在壓克力板及複材平面間塗抹非常薄的耦合劑，即可符合所需的界面連續條件。</w:t>
+      </w:r>
+    </w:p>
+    <w:p>
+      <w:pPr>
+        <w:rPr>
+          <w:rFonts w:hint="eastAsia"/>
+          <w:szCs w:val="24"/>
+        </w:rPr>
+      </w:pPr>
+    </w:p>
+    <w:p>
+      <w:pPr>
+        <w:rPr>
+          <w:szCs w:val="24"/>
+        </w:rPr>
+      </w:pPr>
+      <w:r>
+        <w:rPr>
+          <w:rFonts w:hint="eastAsia"/>
+          <w:szCs w:val="24"/>
+        </w:rPr>
+        <w:t>2</w:t>
+      </w:r>
+      <w:r>
+        <w:rPr>
+          <w:szCs w:val="24"/>
+        </w:rPr>
+        <w:t xml:space="preserve">. </w:t>
+      </w:r>
+      <w:r>
+        <w:rPr>
+          <w:rFonts w:hint="eastAsia"/>
+          <w:szCs w:val="24"/>
+        </w:rPr>
+        <w:t>原地旋轉剪力波探頭以改變橫波的偏振方向，觀察橫波自複材板背面反射的回波訊號之振幅變化，繪製</w:t>
+      </w:r>
+      <m:oMath>
+        <m:sSub>
+          <m:sSubPr>
+            <m:ctrlPr>
+              <w:rPr>
+                <w:rFonts w:ascii="Cambria Math" w:hAnsi="Cambria Math"/>
+                <w:i/>
+                <w:szCs w:val="24"/>
+              </w:rPr>
+            </m:ctrlPr>
+          </m:sSubPr>
+          <m:e>
+            <m:r>
+              <w:rPr>
+                <w:rFonts w:ascii="Cambria Math" w:hAnsi="Cambria Math"/>
+                <w:szCs w:val="24"/>
+              </w:rPr>
+              <m:t>T</m:t>
+            </m:r>
+          </m:e>
+          <m:sub>
+            <m:r>
+              <w:rPr>
+                <w:rFonts w:ascii="Cambria Math" w:hAnsi="Cambria Math"/>
+                <w:szCs w:val="24"/>
+              </w:rPr>
+              <m:t>1</m:t>
+            </m:r>
+          </m:sub>
+        </m:sSub>
+      </m:oMath>
+      <w:r>
+        <w:rPr>
+          <w:rFonts w:hint="eastAsia"/>
+          <w:szCs w:val="24"/>
+        </w:rPr>
+        <w:t>、</w:t>
+      </w:r>
+      <m:oMath>
+        <m:sSub>
+          <m:sSubPr>
+            <m:ctrlPr>
+              <w:rPr>
+                <w:rFonts w:ascii="Cambria Math" w:hAnsi="Cambria Math"/>
+                <w:i/>
+                <w:szCs w:val="24"/>
+              </w:rPr>
+            </m:ctrlPr>
+          </m:sSubPr>
+          <m:e>
+            <m:r>
+              <w:rPr>
+                <w:rFonts w:ascii="Cambria Math" w:hAnsi="Cambria Math"/>
+                <w:szCs w:val="24"/>
+              </w:rPr>
+              <m:t>T</m:t>
+            </m:r>
+          </m:e>
+          <m:sub>
+            <m:r>
+              <w:rPr>
+                <w:rFonts w:ascii="Cambria Math" w:hAnsi="Cambria Math"/>
+                <w:szCs w:val="24"/>
+              </w:rPr>
+              <m:t>2</m:t>
+            </m:r>
+          </m:sub>
+        </m:sSub>
+      </m:oMath>
+      <w:r>
+        <w:rPr>
+          <w:rFonts w:hint="eastAsia"/>
+          <w:szCs w:val="24"/>
+        </w:rPr>
+        <w:t>的變化曲線。該變化曲線對於複材平板的主軸方向是否具有對稱性？並探討影響因素。</w:t>
+      </w:r>
+    </w:p>
+    <w:p>
+      <w:pPr>
+        <w:rPr>
+          <w:szCs w:val="24"/>
+        </w:rPr>
+      </w:pPr>
+    </w:p>
+    <w:p>
+      <w:pPr>
+        <w:rPr>
+          <w:rFonts w:hint="eastAsia"/>
+          <w:szCs w:val="24"/>
+        </w:rPr>
+      </w:pPr>
+      <w:r>
+        <w:rPr>
+          <w:rFonts w:hint="eastAsia"/>
+          <w:szCs w:val="24"/>
+        </w:rPr>
+        <w:t>在上圖中，我們可以看到振幅與角度的關係呈現了對稱的性質。這是由於旋轉不同角度時，振幅會因為試片材料的方向性而被削減。</w:t>
+      </w:r>
+    </w:p>
+    <w:p>
+      <w:pPr>
+        <w:rPr>
+          <w:rFonts w:hint="eastAsia"/>
+          <w:szCs w:val="24"/>
+        </w:rPr>
+      </w:pPr>
+    </w:p>
+    <w:p>
+      <w:pPr>
+        <w:rPr>
+          <w:szCs w:val="24"/>
+        </w:rPr>
+      </w:pPr>
+      <w:r>
+        <w:rPr>
+          <w:rFonts w:hint="eastAsia"/>
+          <w:szCs w:val="24"/>
+        </w:rPr>
+        <w:t>3</w:t>
+      </w:r>
+      <w:r>
+        <w:rPr>
+          <w:szCs w:val="24"/>
+        </w:rPr>
+        <w:t xml:space="preserve">. </w:t>
+      </w:r>
+      <w:r>
+        <w:rPr>
+          <w:rFonts w:hint="eastAsia"/>
+          <w:szCs w:val="24"/>
+        </w:rPr>
+        <w:t>應力波實驗使用了兩種耦合劑，有助於超音波在兩個相異材質間傳遞。在</w:t>
+      </w:r>
+      <w:r>
+        <w:rPr>
+          <w:szCs w:val="24"/>
+        </w:rPr>
+        <w:t>3.3</w:t>
+      </w:r>
+      <w:r>
+        <w:rPr>
+          <w:rFonts w:hint="eastAsia"/>
+          <w:szCs w:val="24"/>
+        </w:rPr>
+        <w:t>節「異向性材料主軸的測定」實驗中，若將壓克力延遲與複材平板之間的剪力波耦合劑改以壓力波耦合劑，對於反射波訊號有何變化？</w:t>
+      </w:r>
+    </w:p>
+    <w:p>
+      <w:pPr>
+        <w:rPr>
+          <w:szCs w:val="24"/>
+        </w:rPr>
+      </w:pPr>
+    </w:p>
+    <w:p>
+      <w:pPr>
+        <w:rPr>
+          <w:szCs w:val="24"/>
+        </w:rPr>
+      </w:pPr>
+      <w:r>
+        <w:rPr>
+          <w:rFonts w:hint="eastAsia"/>
+          <w:szCs w:val="24"/>
+        </w:rPr>
+        <w:t>剪力波耦合劑的密度比壓力波耦合劑的密度大，如果將剪力波耦合劑改以壓力波耦合劑，接觸面會不夠密合，造成反射波訊號的振幅變小。</w:t>
+      </w:r>
+    </w:p>
+    <w:p>
+      <w:pPr>
+        <w:rPr>
+          <w:rFonts w:hint="eastAsia"/>
+          <w:szCs w:val="24"/>
+        </w:rPr>
+      </w:pPr>
+    </w:p>
+    <w:p>
+      <w:pPr>
+        <w:rPr>
+          <w:szCs w:val="24"/>
+        </w:rPr>
+      </w:pPr>
+      <w:r>
+        <w:rPr>
+          <w:rFonts w:hint="eastAsia"/>
+          <w:szCs w:val="24"/>
+        </w:rPr>
+        <w:t>4</w:t>
+      </w:r>
+      <w:r>
+        <w:rPr>
+          <w:szCs w:val="24"/>
+        </w:rPr>
+        <w:t xml:space="preserve">. </w:t>
+      </w:r>
+      <w:r>
+        <w:rPr>
+          <w:rFonts w:hint="eastAsia"/>
+          <w:szCs w:val="24"/>
+        </w:rPr>
+        <w:t>麥芽糖的黏度高，適宜作為傳遞剪力波的界面耦合劑，但是因為流動較差，厚度不易壓得很薄。耦合劑的厚度對於壓克力延遲與複材平板界面的反射訊號波形有何影響？</w:t>
+      </w:r>
+    </w:p>
+    <w:p>
+      <w:pPr>
+        <w:rPr>
+          <w:szCs w:val="24"/>
+        </w:rPr>
+      </w:pPr>
+    </w:p>
+    <w:p>
+      <w:pPr>
+        <w:rPr>
+          <w:rFonts w:hint="eastAsia"/>
+          <w:szCs w:val="24"/>
+        </w:rPr>
+      </w:pPr>
+      <w:r>
+        <w:rPr>
+          <w:rFonts w:hint="eastAsia"/>
+          <w:szCs w:val="24"/>
+        </w:rPr>
+        <w:t>耦合劑若太厚，剪力波會在經過耦合劑的時候衰減造成誤差，且波也不易反彈。</w:t>
       </w:r>
     </w:p>
     <w:sectPr>
@@ -4841,6 +5115,44 @@
     </w:sectPr>
   </w:body>
 </w:document>
+</file>
+
+<file path=word/endnotes.xml><?xml version="1.0" encoding="utf-8"?>
+<w:endnotes xmlns:wpc="http://schemas.microsoft.com/office/word/2010/wordprocessingCanvas" xmlns:cx="http://schemas.microsoft.com/office/drawing/2014/chartex" xmlns:cx1="http://schemas.microsoft.com/office/drawing/2015/9/8/chartex" xmlns:cx2="http://schemas.microsoft.com/office/drawing/2015/10/21/chartex" xmlns:cx3="http://schemas.microsoft.com/office/drawing/2016/5/9/chartex" xmlns:cx4="http://schemas.microsoft.com/office/drawing/2016/5/10/chartex" xmlns:cx5="http://schemas.microsoft.com/office/drawing/2016/5/11/chartex" xmlns:cx6="http://schemas.microsoft.com/office/drawing/2016/5/12/chartex" xmlns:cx7="http://schemas.microsoft.com/office/drawing/2016/5/13/chartex" xmlns:cx8="http://schemas.microsoft.com/office/drawing/2016/5/14/chartex" xmlns:mc="http://schemas.openxmlformats.org/markup-compatibility/2006" xmlns:aink="http://schemas.microsoft.com/office/drawing/2016/ink" xmlns:am3d="http://schemas.microsoft.com/office/drawing/2017/model3d" xmlns:o="urn:schemas-microsoft-com:office:office" xmlns:oel="http://schemas.microsoft.com/office/2019/extlst" xmlns:r="http://schemas.openxmlformats.org/officeDocument/2006/relationships" xmlns:m="http://schemas.openxmlformats.org/officeDocument/2006/math" xmlns:v="urn:schemas-microsoft-com:vml" xmlns:wp14="http://schemas.microsoft.com/office/word/2010/wordprocessingDrawing" xmlns:wp="http://schemas.openxmlformats.org/drawingml/2006/wordprocessingDrawing" xmlns:w10="urn:schemas-microsoft-com:office:word" xmlns:w="http://schemas.openxmlformats.org/wordprocessingml/2006/main" xmlns:w14="http://schemas.microsoft.com/office/word/2010/wordml" xmlns:w15="http://schemas.microsoft.com/office/word/2012/wordml" xmlns:w16cex="http://schemas.microsoft.com/office/word/2018/wordml/cex" xmlns:w16cid="http://schemas.microsoft.com/office/word/2016/wordml/cid" xmlns:w16="http://schemas.microsoft.com/office/word/2018/wordml" xmlns:w16sdtdh="http://schemas.microsoft.com/office/word/2020/wordml/sdtdatahash" xmlns:w16se="http://schemas.microsoft.com/office/word/2015/wordml/symex" xmlns:wpg="http://schemas.microsoft.com/office/word/2010/wordprocessingGroup" xmlns:wpi="http://schemas.microsoft.com/office/word/2010/wordprocessingInk" xmlns:wne="http://schemas.microsoft.com/office/word/2006/wordml" xmlns:wps="http://schemas.microsoft.com/office/word/2010/wordprocessingShape" mc:Ignorable="w14 w15 w16se w16cid w16 w16cex w16sdtdh wp14">
+  <w:endnote w:type="separator" w:id="-1">
+    <w:p>
+      <w:r>
+        <w:separator/>
+      </w:r>
+    </w:p>
+  </w:endnote>
+  <w:endnote w:type="continuationSeparator" w:id="0">
+    <w:p>
+      <w:r>
+        <w:continuationSeparator/>
+      </w:r>
+    </w:p>
+  </w:endnote>
+</w:endnotes>
+</file>
+
+<file path=word/footnotes.xml><?xml version="1.0" encoding="utf-8"?>
+<w:footnotes xmlns:wpc="http://schemas.microsoft.com/office/word/2010/wordprocessingCanvas" xmlns:cx="http://schemas.microsoft.com/office/drawing/2014/chartex" xmlns:cx1="http://schemas.microsoft.com/office/drawing/2015/9/8/chartex" xmlns:cx2="http://schemas.microsoft.com/office/drawing/2015/10/21/chartex" xmlns:cx3="http://schemas.microsoft.com/office/drawing/2016/5/9/chartex" xmlns:cx4="http://schemas.microsoft.com/office/drawing/2016/5/10/chartex" xmlns:cx5="http://schemas.microsoft.com/office/drawing/2016/5/11/chartex" xmlns:cx6="http://schemas.microsoft.com/office/drawing/2016/5/12/chartex" xmlns:cx7="http://schemas.microsoft.com/office/drawing/2016/5/13/chartex" xmlns:cx8="http://schemas.microsoft.com/office/drawing/2016/5/14/chartex" xmlns:mc="http://schemas.openxmlformats.org/markup-compatibility/2006" xmlns:aink="http://schemas.microsoft.com/office/drawing/2016/ink" xmlns:am3d="http://schemas.microsoft.com/office/drawing/2017/model3d" xmlns:o="urn:schemas-microsoft-com:office:office" xmlns:oel="http://schemas.microsoft.com/office/2019/extlst" xmlns:r="http://schemas.openxmlformats.org/officeDocument/2006/relationships" xmlns:m="http://schemas.openxmlformats.org/officeDocument/2006/math" xmlns:v="urn:schemas-microsoft-com:vml" xmlns:wp14="http://schemas.microsoft.com/office/word/2010/wordprocessingDrawing" xmlns:wp="http://schemas.openxmlformats.org/drawingml/2006/wordprocessingDrawing" xmlns:w10="urn:schemas-microsoft-com:office:word" xmlns:w="http://schemas.openxmlformats.org/wordprocessingml/2006/main" xmlns:w14="http://schemas.microsoft.com/office/word/2010/wordml" xmlns:w15="http://schemas.microsoft.com/office/word/2012/wordml" xmlns:w16cex="http://schemas.microsoft.com/office/word/2018/wordml/cex" xmlns:w16cid="http://schemas.microsoft.com/office/word/2016/wordml/cid" xmlns:w16="http://schemas.microsoft.com/office/word/2018/wordml" xmlns:w16sdtdh="http://schemas.microsoft.com/office/word/2020/wordml/sdtdatahash" xmlns:w16se="http://schemas.microsoft.com/office/word/2015/wordml/symex" xmlns:wpg="http://schemas.microsoft.com/office/word/2010/wordprocessingGroup" xmlns:wpi="http://schemas.microsoft.com/office/word/2010/wordprocessingInk" xmlns:wne="http://schemas.microsoft.com/office/word/2006/wordml" xmlns:wps="http://schemas.microsoft.com/office/word/2010/wordprocessingShape" mc:Ignorable="w14 w15 w16se w16cid w16 w16cex w16sdtdh wp14">
+  <w:footnote w:type="separator" w:id="-1">
+    <w:p>
+      <w:r>
+        <w:separator/>
+      </w:r>
+    </w:p>
+  </w:footnote>
+  <w:footnote w:type="continuationSeparator" w:id="0">
+    <w:p>
+      <w:r>
+        <w:continuationSeparator/>
+      </w:r>
+    </w:p>
+  </w:footnote>
+</w:footnotes>
 </file>
 
 <file path=word/styles.xml><?xml version="1.0" encoding="utf-8"?>
@@ -4963,6 +5275,7 @@
     <w:lsdException w:name="HTML Sample" w:semiHidden="1" w:unhideWhenUsed="1"/>
     <w:lsdException w:name="HTML Typewriter" w:semiHidden="1" w:unhideWhenUsed="1"/>
     <w:lsdException w:name="HTML Variable" w:semiHidden="1" w:unhideWhenUsed="1"/>
+    <w:lsdException w:name="Normal Table" w:semiHidden="1" w:unhideWhenUsed="1"/>
     <w:lsdException w:name="annotation subject" w:semiHidden="1" w:unhideWhenUsed="1"/>
     <w:lsdException w:name="No List" w:semiHidden="1" w:unhideWhenUsed="1"/>
     <w:lsdException w:name="Outline List 1" w:semiHidden="1" w:unhideWhenUsed="1"/>
@@ -5009,8 +5322,10 @@
     <w:lsdException w:name="Table Subtle 2" w:semiHidden="1" w:unhideWhenUsed="1"/>
     <w:lsdException w:name="Table Web 1" w:semiHidden="1" w:unhideWhenUsed="1"/>
     <w:lsdException w:name="Table Web 2" w:semiHidden="1" w:unhideWhenUsed="1"/>
+    <w:lsdException w:name="Table Web 3" w:semiHidden="1" w:unhideWhenUsed="1"/>
     <w:lsdException w:name="Balloon Text" w:semiHidden="1" w:unhideWhenUsed="1"/>
     <w:lsdException w:name="Table Grid" w:uiPriority="39"/>
+    <w:lsdException w:name="Table Theme" w:semiHidden="1" w:unhideWhenUsed="1"/>
     <w:lsdException w:name="Placeholder Text" w:semiHidden="1"/>
     <w:lsdException w:name="No Spacing" w:uiPriority="1" w:qFormat="1"/>
     <w:lsdException w:name="Light Shading" w:uiPriority="60"/>
@@ -5243,6 +5558,7 @@
   <w:style w:type="character" w:default="1" w:styleId="a0">
     <w:name w:val="Default Paragraph Font"/>
     <w:uiPriority w:val="1"/>
+    <w:semiHidden/>
     <w:unhideWhenUsed/>
   </w:style>
   <w:style w:type="table" w:default="1" w:styleId="a1">
@@ -5290,6 +5606,66 @@
     <w:rsid w:val="00845D7B"/>
     <w:rPr>
       <w:color w:val="808080"/>
+    </w:rPr>
+  </w:style>
+  <w:style w:type="paragraph" w:styleId="a5">
+    <w:name w:val="header"/>
+    <w:basedOn w:val="a"/>
+    <w:link w:val="a6"/>
+    <w:uiPriority w:val="99"/>
+    <w:unhideWhenUsed/>
+    <w:rsid w:val="00657564"/>
+    <w:pPr>
+      <w:tabs>
+        <w:tab w:val="center" w:pos="4153"/>
+        <w:tab w:val="right" w:pos="8306"/>
+      </w:tabs>
+      <w:snapToGrid w:val="0"/>
+    </w:pPr>
+    <w:rPr>
+      <w:sz w:val="20"/>
+      <w:szCs w:val="20"/>
+    </w:rPr>
+  </w:style>
+  <w:style w:type="character" w:customStyle="1" w:styleId="a6">
+    <w:name w:val="頁首 字元"/>
+    <w:basedOn w:val="a0"/>
+    <w:link w:val="a5"/>
+    <w:uiPriority w:val="99"/>
+    <w:rsid w:val="00657564"/>
+    <w:rPr>
+      <w:sz w:val="20"/>
+      <w:szCs w:val="20"/>
+    </w:rPr>
+  </w:style>
+  <w:style w:type="paragraph" w:styleId="a7">
+    <w:name w:val="footer"/>
+    <w:basedOn w:val="a"/>
+    <w:link w:val="a8"/>
+    <w:uiPriority w:val="99"/>
+    <w:unhideWhenUsed/>
+    <w:rsid w:val="00657564"/>
+    <w:pPr>
+      <w:tabs>
+        <w:tab w:val="center" w:pos="4153"/>
+        <w:tab w:val="right" w:pos="8306"/>
+      </w:tabs>
+      <w:snapToGrid w:val="0"/>
+    </w:pPr>
+    <w:rPr>
+      <w:sz w:val="20"/>
+      <w:szCs w:val="20"/>
+    </w:rPr>
+  </w:style>
+  <w:style w:type="character" w:customStyle="1" w:styleId="a8">
+    <w:name w:val="頁尾 字元"/>
+    <w:basedOn w:val="a0"/>
+    <w:link w:val="a7"/>
+    <w:uiPriority w:val="99"/>
+    <w:rsid w:val="00657564"/>
+    <w:rPr>
+      <w:sz w:val="20"/>
+      <w:szCs w:val="20"/>
     </w:rPr>
   </w:style>
 </w:styles>

</xml_diff>